<commit_message>
Update portfolio with Times New Roman font and professional grey-black color scheme
- Changed font family to Times New Roman throughout
- Updated hero section to dark grey-black gradient
- Applied professional grey-black color scheme to all elements
- Updated text colors for better contrast on dark background
- Maintained professional appearance with elegant typography
</commit_message>
<xml_diff>
--- a/PraneethVykuntam Resume.docx
+++ b/PraneethVykuntam Resume.docx
@@ -115,43 +115,7 @@
             <w:sz w:val="21"/>
             <w:szCs w:val="21"/>
           </w:rPr>
-          <w:t>praneethvy</w:t>
-        </w:r>
-        <w:r>
-          <w:rPr>
-            <w:rStyle w:val="Hyperlink"/>
-            <w:rFonts w:ascii="Garamond" w:eastAsia="Garamond" w:hAnsi="Garamond" w:cs="Garamond"/>
-            <w:sz w:val="21"/>
-            <w:szCs w:val="21"/>
-          </w:rPr>
-          <w:t>k</w:t>
-        </w:r>
-        <w:r>
-          <w:rPr>
-            <w:rStyle w:val="Hyperlink"/>
-            <w:rFonts w:ascii="Garamond" w:eastAsia="Garamond" w:hAnsi="Garamond" w:cs="Garamond"/>
-            <w:sz w:val="21"/>
-            <w:szCs w:val="21"/>
-          </w:rPr>
-          <w:t>u</w:t>
-        </w:r>
-        <w:r>
-          <w:rPr>
-            <w:rStyle w:val="Hyperlink"/>
-            <w:rFonts w:ascii="Garamond" w:eastAsia="Garamond" w:hAnsi="Garamond" w:cs="Garamond"/>
-            <w:sz w:val="21"/>
-            <w:szCs w:val="21"/>
-          </w:rPr>
-          <w:t>n</w:t>
-        </w:r>
-        <w:r>
-          <w:rPr>
-            <w:rStyle w:val="Hyperlink"/>
-            <w:rFonts w:ascii="Garamond" w:eastAsia="Garamond" w:hAnsi="Garamond" w:cs="Garamond"/>
-            <w:sz w:val="21"/>
-            <w:szCs w:val="21"/>
-          </w:rPr>
-          <w:t>tam.github.io</w:t>
+          <w:t>praneethvykuntam.github.io</w:t>
         </w:r>
       </w:hyperlink>
       <w:r>
@@ -2662,6 +2626,7 @@
   <w:style w:type="character" w:default="1" w:styleId="DefaultParagraphFont">
     <w:name w:val="Default Paragraph Font"/>
     <w:uiPriority w:val="1"/>
+    <w:semiHidden/>
     <w:unhideWhenUsed/>
   </w:style>
   <w:style w:type="table" w:default="1" w:styleId="TableNormal">

</xml_diff>

<commit_message>
Update resume file and clean up temporary files
</commit_message>
<xml_diff>
--- a/PraneethVykuntam Resume.docx
+++ b/PraneethVykuntam Resume.docx
@@ -49,7 +49,34 @@
           <w:sz w:val="21"/>
           <w:szCs w:val="21"/>
         </w:rPr>
-        <w:t>437 210</w:t>
+        <w:t>1 (</w:t>
+      </w:r>
+      <w:r>
+        <w:rPr>
+          <w:rFonts w:ascii="Garamond" w:eastAsia="Garamond" w:hAnsi="Garamond" w:cs="Garamond"/>
+          <w:color w:val="000000" w:themeColor="text1"/>
+          <w:sz w:val="21"/>
+          <w:szCs w:val="21"/>
+        </w:rPr>
+        <w:t>437</w:t>
+      </w:r>
+      <w:r>
+        <w:rPr>
+          <w:rFonts w:ascii="Garamond" w:eastAsia="Garamond" w:hAnsi="Garamond" w:cs="Garamond"/>
+          <w:color w:val="000000" w:themeColor="text1"/>
+          <w:sz w:val="21"/>
+          <w:szCs w:val="21"/>
+        </w:rPr>
+        <w:t>)</w:t>
+      </w:r>
+      <w:r>
+        <w:rPr>
+          <w:rFonts w:ascii="Garamond" w:eastAsia="Garamond" w:hAnsi="Garamond" w:cs="Garamond"/>
+          <w:color w:val="000000" w:themeColor="text1"/>
+          <w:sz w:val="21"/>
+          <w:szCs w:val="21"/>
+        </w:rPr>
+        <w:t xml:space="preserve"> 210</w:t>
       </w:r>
       <w:r>
         <w:rPr>
@@ -115,7 +142,25 @@
             <w:sz w:val="21"/>
             <w:szCs w:val="21"/>
           </w:rPr>
-          <w:t>praneethvykuntam.github.io</w:t>
+          <w:t>praneethvykunta</w:t>
+        </w:r>
+        <w:r>
+          <w:rPr>
+            <w:rStyle w:val="Hyperlink"/>
+            <w:rFonts w:ascii="Garamond" w:eastAsia="Garamond" w:hAnsi="Garamond" w:cs="Garamond"/>
+            <w:sz w:val="21"/>
+            <w:szCs w:val="21"/>
+          </w:rPr>
+          <w:t>m</w:t>
+        </w:r>
+        <w:r>
+          <w:rPr>
+            <w:rStyle w:val="Hyperlink"/>
+            <w:rFonts w:ascii="Garamond" w:eastAsia="Garamond" w:hAnsi="Garamond" w:cs="Garamond"/>
+            <w:sz w:val="21"/>
+            <w:szCs w:val="21"/>
+          </w:rPr>
+          <w:t>.github.io</w:t>
         </w:r>
       </w:hyperlink>
       <w:r>
@@ -720,6 +765,7 @@
         <w:t xml:space="preserve">| </w:t>
       </w:r>
       <w:hyperlink r:id="rId10" w:history="1">
+        <w:proofErr w:type="spellStart"/>
         <w:r>
           <w:rPr>
             <w:rStyle w:val="Hyperlink"/>
@@ -730,220 +776,8 @@
             <w:szCs w:val="21"/>
             <w:u w:val="none"/>
           </w:rPr>
-          <w:t>Github</w:t>
+          <w:t>Gi</w:t>
         </w:r>
-      </w:hyperlink>
-      <w:r>
-        <w:rPr>
-          <w:rFonts w:ascii="Garamond" w:eastAsia="Garamond" w:hAnsi="Garamond" w:cs="Garamond"/>
-          <w:color w:val="000000" w:themeColor="text1"/>
-          <w:sz w:val="21"/>
-          <w:szCs w:val="21"/>
-        </w:rPr>
-        <w:tab/>
-      </w:r>
-      <w:r>
-        <w:rPr>
-          <w:rFonts w:ascii="Garamond" w:eastAsia="Garamond" w:hAnsi="Garamond" w:cs="Garamond"/>
-          <w:color w:val="000000" w:themeColor="text1"/>
-          <w:sz w:val="21"/>
-          <w:szCs w:val="21"/>
-        </w:rPr>
-        <w:t>Sep</w:t>
-      </w:r>
-      <w:r>
-        <w:rPr>
-          <w:rFonts w:ascii="Garamond" w:eastAsia="Garamond" w:hAnsi="Garamond" w:cs="Garamond"/>
-          <w:color w:val="000000" w:themeColor="text1"/>
-          <w:sz w:val="21"/>
-          <w:szCs w:val="21"/>
-        </w:rPr>
-        <w:t xml:space="preserve"> 20</w:t>
-      </w:r>
-      <w:r>
-        <w:rPr>
-          <w:rFonts w:ascii="Garamond" w:eastAsia="Garamond" w:hAnsi="Garamond" w:cs="Garamond"/>
-          <w:color w:val="000000" w:themeColor="text1"/>
-          <w:sz w:val="21"/>
-          <w:szCs w:val="21"/>
-        </w:rPr>
-        <w:t>25</w:t>
-      </w:r>
-    </w:p>
-    <w:p>
-      <w:pPr>
-        <w:numPr>
-          <w:ilvl w:val="0"/>
-          <w:numId w:val="1"/>
-        </w:numPr>
-        <w:tabs>
-          <w:tab w:val="left" w:pos="284"/>
-          <w:tab w:val="left" w:pos="630"/>
-          <w:tab w:val="left" w:pos="900"/>
-        </w:tabs>
-        <w:ind w:left="284" w:hanging="270"/>
-        <w:rPr>
-          <w:rFonts w:ascii="Garamond" w:eastAsia="Garamond" w:hAnsi="Garamond" w:cs="Garamond"/>
-          <w:color w:val="000000" w:themeColor="text1"/>
-          <w:sz w:val="21"/>
-          <w:szCs w:val="21"/>
-          <w:lang w:val="en-CA"/>
-        </w:rPr>
-      </w:pPr>
-      <w:r>
-        <w:rPr>
-          <w:rFonts w:ascii="Garamond" w:eastAsia="Garamond" w:hAnsi="Garamond" w:cs="Garamond"/>
-          <w:color w:val="000000" w:themeColor="text1"/>
-          <w:sz w:val="21"/>
-          <w:szCs w:val="21"/>
-          <w:lang w:val="en-CA"/>
-        </w:rPr>
-        <w:t>Designed forecasting framework to accurately predict next-4-weeks SKU–store sales, directly supporting smarter inventory planning and promotional pricing decisions.</w:t>
-      </w:r>
-    </w:p>
-    <w:p>
-      <w:pPr>
-        <w:numPr>
-          <w:ilvl w:val="0"/>
-          <w:numId w:val="1"/>
-        </w:numPr>
-        <w:tabs>
-          <w:tab w:val="left" w:pos="284"/>
-          <w:tab w:val="left" w:pos="630"/>
-          <w:tab w:val="left" w:pos="900"/>
-        </w:tabs>
-        <w:ind w:left="284" w:hanging="270"/>
-        <w:rPr>
-          <w:rFonts w:ascii="Garamond" w:eastAsia="Garamond" w:hAnsi="Garamond" w:cs="Garamond"/>
-          <w:color w:val="000000" w:themeColor="text1"/>
-          <w:sz w:val="21"/>
-          <w:szCs w:val="21"/>
-          <w:lang w:val="en-CA"/>
-        </w:rPr>
-      </w:pPr>
-      <w:r>
-        <w:rPr>
-          <w:rFonts w:ascii="Garamond" w:eastAsia="Garamond" w:hAnsi="Garamond" w:cs="Garamond"/>
-          <w:color w:val="000000" w:themeColor="text1"/>
-          <w:sz w:val="21"/>
-          <w:szCs w:val="21"/>
-          <w:lang w:val="en-CA"/>
-        </w:rPr>
-        <w:t>Processed 500+ SKUs with lagged demand, rolling averages, discounts, and holiday features, ensuring robust and leakage-free time-series splits.</w:t>
-      </w:r>
-    </w:p>
-    <w:p>
-      <w:pPr>
-        <w:numPr>
-          <w:ilvl w:val="0"/>
-          <w:numId w:val="1"/>
-        </w:numPr>
-        <w:tabs>
-          <w:tab w:val="left" w:pos="284"/>
-          <w:tab w:val="left" w:pos="630"/>
-          <w:tab w:val="left" w:pos="900"/>
-        </w:tabs>
-        <w:ind w:left="284" w:hanging="270"/>
-        <w:rPr>
-          <w:rFonts w:ascii="Garamond" w:eastAsia="Garamond" w:hAnsi="Garamond" w:cs="Garamond"/>
-          <w:color w:val="000000" w:themeColor="text1"/>
-          <w:sz w:val="21"/>
-          <w:szCs w:val="21"/>
-          <w:lang w:val="en-CA"/>
-        </w:rPr>
-      </w:pPr>
-      <w:r>
-        <w:rPr>
-          <w:rFonts w:ascii="Garamond" w:eastAsia="Garamond" w:hAnsi="Garamond" w:cs="Garamond"/>
-          <w:color w:val="000000" w:themeColor="text1"/>
-          <w:sz w:val="21"/>
-          <w:szCs w:val="21"/>
-          <w:lang w:val="en-CA"/>
-        </w:rPr>
-        <w:t>Benchmarked naïve, moving average, Random Forest, and LightGBM models, reducing forecast error by ~20% and identifying highly elastic vs. inelastic SKUs for dynamic pricing strategies.</w:t>
-      </w:r>
-    </w:p>
-    <w:p>
-      <w:pPr>
-        <w:tabs>
-          <w:tab w:val="left" w:pos="284"/>
-          <w:tab w:val="left" w:pos="630"/>
-          <w:tab w:val="left" w:pos="900"/>
-        </w:tabs>
-        <w:ind w:left="284"/>
-        <w:rPr>
-          <w:rFonts w:ascii="Garamond" w:eastAsia="Garamond" w:hAnsi="Garamond" w:cs="Garamond"/>
-          <w:color w:val="000000" w:themeColor="text1"/>
-          <w:sz w:val="21"/>
-          <w:szCs w:val="21"/>
-          <w:lang w:val="en-CA"/>
-        </w:rPr>
-      </w:pPr>
-    </w:p>
-    <w:p>
-      <w:pPr>
-        <w:tabs>
-          <w:tab w:val="left" w:pos="1134"/>
-          <w:tab w:val="right" w:pos="10503"/>
-        </w:tabs>
-        <w:rPr>
-          <w:rFonts w:ascii="Garamond" w:eastAsia="Garamond" w:hAnsi="Garamond" w:cs="Garamond"/>
-          <w:color w:val="000000" w:themeColor="text1"/>
-          <w:sz w:val="22"/>
-          <w:szCs w:val="22"/>
-        </w:rPr>
-      </w:pPr>
-      <w:r>
-        <w:rPr>
-          <w:rFonts w:ascii="Garamond" w:eastAsia="Garamond" w:hAnsi="Garamond" w:cs="Garamond"/>
-          <w:b/>
-          <w:color w:val="000000" w:themeColor="text1"/>
-          <w:sz w:val="21"/>
-          <w:szCs w:val="21"/>
-        </w:rPr>
-        <w:t>C</w:t>
-      </w:r>
-      <w:r>
-        <w:rPr>
-          <w:rFonts w:ascii="Garamond" w:eastAsia="Garamond" w:hAnsi="Garamond" w:cs="Garamond"/>
-          <w:b/>
-          <w:color w:val="000000" w:themeColor="text1"/>
-          <w:sz w:val="21"/>
-          <w:szCs w:val="21"/>
-        </w:rPr>
-        <w:t>LIMATE RISK</w:t>
-      </w:r>
-      <w:r>
-        <w:rPr>
-          <w:rFonts w:ascii="Garamond" w:eastAsia="Garamond" w:hAnsi="Garamond" w:cs="Garamond"/>
-          <w:b/>
-          <w:color w:val="000000" w:themeColor="text1"/>
-          <w:sz w:val="21"/>
-          <w:szCs w:val="21"/>
-        </w:rPr>
-        <w:t xml:space="preserve"> &amp; BUSINESS ANALYSER</w:t>
-      </w:r>
-      <w:r>
-        <w:rPr>
-          <w:rFonts w:ascii="Garamond" w:eastAsia="Garamond" w:hAnsi="Garamond" w:cs="Garamond"/>
-          <w:b/>
-          <w:color w:val="000000" w:themeColor="text1"/>
-          <w:sz w:val="21"/>
-          <w:szCs w:val="21"/>
-        </w:rPr>
-        <w:t>|</w:t>
-      </w:r>
-      <w:r>
-        <w:rPr>
-          <w:rFonts w:ascii="Garamond" w:eastAsia="Garamond" w:hAnsi="Garamond" w:cs="Garamond"/>
-          <w:b/>
-          <w:color w:val="000000" w:themeColor="text1"/>
-          <w:sz w:val="21"/>
-          <w:szCs w:val="21"/>
-        </w:rPr>
-        <w:t xml:space="preserve"> </w:t>
-      </w:r>
-      <w:hyperlink r:id="rId11" w:history="1">
         <w:r>
           <w:rPr>
             <w:rStyle w:val="Hyperlink"/>
@@ -954,203 +788,8 @@
             <w:szCs w:val="21"/>
             <w:u w:val="none"/>
           </w:rPr>
-          <w:t>Github</w:t>
+          <w:t>t</w:t>
         </w:r>
-      </w:hyperlink>
-      <w:r>
-        <w:rPr>
-          <w:rFonts w:ascii="Garamond" w:eastAsia="Garamond" w:hAnsi="Garamond" w:cs="Garamond"/>
-          <w:b/>
-          <w:color w:val="000000" w:themeColor="text1"/>
-          <w:sz w:val="21"/>
-          <w:szCs w:val="21"/>
-        </w:rPr>
-        <w:tab/>
-      </w:r>
-      <w:r>
-        <w:rPr>
-          <w:rFonts w:ascii="Garamond" w:eastAsia="Garamond" w:hAnsi="Garamond" w:cs="Garamond"/>
-          <w:color w:val="000000" w:themeColor="text1"/>
-          <w:sz w:val="21"/>
-          <w:szCs w:val="21"/>
-        </w:rPr>
-        <w:t>Aug</w:t>
-      </w:r>
-      <w:r>
-        <w:rPr>
-          <w:rFonts w:ascii="Garamond" w:eastAsia="Garamond" w:hAnsi="Garamond" w:cs="Garamond"/>
-          <w:color w:val="000000" w:themeColor="text1"/>
-          <w:sz w:val="21"/>
-          <w:szCs w:val="21"/>
-        </w:rPr>
-        <w:t xml:space="preserve"> 20</w:t>
-      </w:r>
-      <w:r>
-        <w:rPr>
-          <w:rFonts w:ascii="Garamond" w:eastAsia="Garamond" w:hAnsi="Garamond" w:cs="Garamond"/>
-          <w:color w:val="000000" w:themeColor="text1"/>
-          <w:sz w:val="21"/>
-          <w:szCs w:val="21"/>
-        </w:rPr>
-        <w:t>25</w:t>
-      </w:r>
-    </w:p>
-    <w:p>
-      <w:pPr>
-        <w:numPr>
-          <w:ilvl w:val="0"/>
-          <w:numId w:val="1"/>
-        </w:numPr>
-        <w:tabs>
-          <w:tab w:val="left" w:pos="284"/>
-          <w:tab w:val="left" w:pos="630"/>
-          <w:tab w:val="left" w:pos="900"/>
-        </w:tabs>
-        <w:ind w:left="284" w:hanging="270"/>
-        <w:rPr>
-          <w:rFonts w:ascii="Garamond" w:eastAsia="Garamond" w:hAnsi="Garamond" w:cs="Garamond"/>
-          <w:color w:val="000000" w:themeColor="text1"/>
-          <w:sz w:val="21"/>
-          <w:szCs w:val="21"/>
-          <w:lang w:val="en-CA"/>
-        </w:rPr>
-      </w:pPr>
-      <w:r>
-        <w:rPr>
-          <w:rFonts w:ascii="Garamond" w:eastAsia="Garamond" w:hAnsi="Garamond" w:cs="Garamond"/>
-          <w:color w:val="000000" w:themeColor="text1"/>
-          <w:sz w:val="21"/>
-          <w:szCs w:val="21"/>
-          <w:lang w:val="en-CA"/>
-        </w:rPr>
-        <w:t>Framed climate disruptions (floods, wildfires, hurricanes) as a predictive vulnerability assessment, analyzing 20+ industries across 100+ global regions.</w:t>
-      </w:r>
-    </w:p>
-    <w:p>
-      <w:pPr>
-        <w:numPr>
-          <w:ilvl w:val="0"/>
-          <w:numId w:val="1"/>
-        </w:numPr>
-        <w:tabs>
-          <w:tab w:val="left" w:pos="284"/>
-          <w:tab w:val="left" w:pos="630"/>
-          <w:tab w:val="left" w:pos="900"/>
-        </w:tabs>
-        <w:ind w:left="284" w:hanging="270"/>
-        <w:rPr>
-          <w:rFonts w:ascii="Garamond" w:eastAsia="Garamond" w:hAnsi="Garamond" w:cs="Garamond"/>
-          <w:color w:val="000000" w:themeColor="text1"/>
-          <w:sz w:val="21"/>
-          <w:szCs w:val="21"/>
-          <w:lang w:val="en-CA"/>
-        </w:rPr>
-      </w:pPr>
-      <w:r>
-        <w:rPr>
-          <w:rFonts w:ascii="Garamond" w:eastAsia="Garamond" w:hAnsi="Garamond" w:cs="Garamond"/>
-          <w:color w:val="000000" w:themeColor="text1"/>
-          <w:sz w:val="21"/>
-          <w:szCs w:val="21"/>
-          <w:lang w:val="en-CA"/>
-        </w:rPr>
-        <w:t>Unified 3 datasets — NASA climate API, EM-DAT disaster records (25k+ events), and industry metrics — while resolving issues in data quality, alignment, and scale.</w:t>
-      </w:r>
-    </w:p>
-    <w:p>
-      <w:pPr>
-        <w:numPr>
-          <w:ilvl w:val="0"/>
-          <w:numId w:val="1"/>
-        </w:numPr>
-        <w:tabs>
-          <w:tab w:val="left" w:pos="284"/>
-          <w:tab w:val="left" w:pos="630"/>
-          <w:tab w:val="left" w:pos="900"/>
-        </w:tabs>
-        <w:ind w:left="284" w:hanging="270"/>
-        <w:rPr>
-          <w:rFonts w:ascii="Garamond" w:eastAsia="Garamond" w:hAnsi="Garamond" w:cs="Garamond"/>
-          <w:color w:val="000000" w:themeColor="text1"/>
-          <w:sz w:val="21"/>
-          <w:szCs w:val="21"/>
-          <w:lang w:val="en-CA"/>
-        </w:rPr>
-      </w:pPr>
-      <w:r>
-        <w:rPr>
-          <w:rFonts w:ascii="Garamond" w:eastAsia="Garamond" w:hAnsi="Garamond" w:cs="Garamond"/>
-          <w:color w:val="000000" w:themeColor="text1"/>
-          <w:sz w:val="21"/>
-          <w:szCs w:val="21"/>
-          <w:lang w:val="en-CA"/>
-        </w:rPr>
-        <w:t>Applied Random Forest models and weighted scoring to estimate potential financial losses, surfacing geospatial “risk hotspots” via an interactive Dash dashboard for risk teams.</w:t>
-      </w:r>
-    </w:p>
-    <w:p>
-      <w:pPr>
-        <w:tabs>
-          <w:tab w:val="left" w:pos="284"/>
-          <w:tab w:val="left" w:pos="630"/>
-          <w:tab w:val="left" w:pos="900"/>
-        </w:tabs>
-        <w:ind w:left="284"/>
-        <w:rPr>
-          <w:rFonts w:ascii="Garamond" w:eastAsia="Garamond" w:hAnsi="Garamond" w:cs="Garamond"/>
-          <w:color w:val="000000" w:themeColor="text1"/>
-          <w:sz w:val="21"/>
-          <w:szCs w:val="21"/>
-          <w:lang w:val="en-CA"/>
-        </w:rPr>
-      </w:pPr>
-    </w:p>
-    <w:p>
-      <w:pPr>
-        <w:tabs>
-          <w:tab w:val="left" w:pos="284"/>
-          <w:tab w:val="left" w:pos="630"/>
-          <w:tab w:val="left" w:pos="900"/>
-        </w:tabs>
-        <w:ind w:left="14"/>
-        <w:rPr>
-          <w:rFonts w:ascii="Garamond" w:eastAsia="Garamond" w:hAnsi="Garamond" w:cs="Garamond"/>
-          <w:color w:val="000000" w:themeColor="text1"/>
-          <w:sz w:val="22"/>
-          <w:szCs w:val="22"/>
-        </w:rPr>
-      </w:pPr>
-      <w:r>
-        <w:rPr>
-          <w:rFonts w:ascii="Garamond" w:eastAsia="Garamond" w:hAnsi="Garamond" w:cs="Garamond"/>
-          <w:b/>
-          <w:color w:val="000000" w:themeColor="text1"/>
-          <w:sz w:val="21"/>
-          <w:szCs w:val="21"/>
-        </w:rPr>
-        <w:t xml:space="preserve">CUSTOMER </w:t>
-      </w:r>
-      <w:r>
-        <w:rPr>
-          <w:rFonts w:ascii="Garamond" w:eastAsia="Garamond" w:hAnsi="Garamond" w:cs="Garamond"/>
-          <w:b/>
-          <w:color w:val="000000" w:themeColor="text1"/>
-          <w:sz w:val="21"/>
-          <w:szCs w:val="21"/>
-        </w:rPr>
-        <w:t>SENTIMENT ANALYSIS</w:t>
-      </w:r>
-      <w:r>
-        <w:rPr>
-          <w:rFonts w:ascii="Garamond" w:eastAsia="Garamond" w:hAnsi="Garamond" w:cs="Garamond"/>
-          <w:b/>
-          <w:color w:val="000000" w:themeColor="text1"/>
-          <w:sz w:val="21"/>
-          <w:szCs w:val="21"/>
-        </w:rPr>
-        <w:t xml:space="preserve"> | </w:t>
-      </w:r>
-      <w:hyperlink r:id="rId12" w:history="1">
         <w:r>
           <w:rPr>
             <w:rStyle w:val="Hyperlink"/>
@@ -1161,8 +800,522 @@
             <w:szCs w:val="21"/>
             <w:u w:val="none"/>
           </w:rPr>
-          <w:t>Github</w:t>
+          <w:t>hub</w:t>
         </w:r>
+        <w:proofErr w:type="spellEnd"/>
+      </w:hyperlink>
+      <w:r>
+        <w:rPr>
+          <w:rFonts w:ascii="Garamond" w:eastAsia="Garamond" w:hAnsi="Garamond" w:cs="Garamond"/>
+          <w:color w:val="000000" w:themeColor="text1"/>
+          <w:sz w:val="21"/>
+          <w:szCs w:val="21"/>
+        </w:rPr>
+        <w:tab/>
+      </w:r>
+      <w:r>
+        <w:rPr>
+          <w:rFonts w:ascii="Garamond" w:eastAsia="Garamond" w:hAnsi="Garamond" w:cs="Garamond"/>
+          <w:color w:val="000000" w:themeColor="text1"/>
+          <w:sz w:val="21"/>
+          <w:szCs w:val="21"/>
+        </w:rPr>
+        <w:t>Sep</w:t>
+      </w:r>
+      <w:r>
+        <w:rPr>
+          <w:rFonts w:ascii="Garamond" w:eastAsia="Garamond" w:hAnsi="Garamond" w:cs="Garamond"/>
+          <w:color w:val="000000" w:themeColor="text1"/>
+          <w:sz w:val="21"/>
+          <w:szCs w:val="21"/>
+        </w:rPr>
+        <w:t xml:space="preserve"> 20</w:t>
+      </w:r>
+      <w:r>
+        <w:rPr>
+          <w:rFonts w:ascii="Garamond" w:eastAsia="Garamond" w:hAnsi="Garamond" w:cs="Garamond"/>
+          <w:color w:val="000000" w:themeColor="text1"/>
+          <w:sz w:val="21"/>
+          <w:szCs w:val="21"/>
+        </w:rPr>
+        <w:t>25</w:t>
+      </w:r>
+    </w:p>
+    <w:p>
+      <w:pPr>
+        <w:numPr>
+          <w:ilvl w:val="0"/>
+          <w:numId w:val="1"/>
+        </w:numPr>
+        <w:tabs>
+          <w:tab w:val="left" w:pos="284"/>
+          <w:tab w:val="left" w:pos="630"/>
+          <w:tab w:val="left" w:pos="900"/>
+        </w:tabs>
+        <w:ind w:left="284" w:hanging="270"/>
+        <w:rPr>
+          <w:rFonts w:ascii="Garamond" w:eastAsia="Garamond" w:hAnsi="Garamond" w:cs="Garamond"/>
+          <w:color w:val="000000" w:themeColor="text1"/>
+          <w:sz w:val="21"/>
+          <w:szCs w:val="21"/>
+          <w:lang w:val="en-CA"/>
+        </w:rPr>
+      </w:pPr>
+      <w:r>
+        <w:rPr>
+          <w:rFonts w:ascii="Garamond" w:eastAsia="Garamond" w:hAnsi="Garamond" w:cs="Garamond"/>
+          <w:color w:val="000000" w:themeColor="text1"/>
+          <w:sz w:val="21"/>
+          <w:szCs w:val="21"/>
+          <w:lang w:val="en-CA"/>
+        </w:rPr>
+        <w:t>Designed forecasting framework to accurately predict next-4-weeks SKU</w:t>
+      </w:r>
+      <w:r>
+        <w:rPr>
+          <w:rFonts w:ascii="Garamond" w:eastAsia="Garamond" w:hAnsi="Garamond" w:cs="Garamond"/>
+          <w:color w:val="000000" w:themeColor="text1"/>
+          <w:sz w:val="21"/>
+          <w:szCs w:val="21"/>
+          <w:lang w:val="en-CA"/>
+        </w:rPr>
+        <w:t xml:space="preserve"> </w:t>
+      </w:r>
+      <w:r>
+        <w:rPr>
+          <w:rFonts w:ascii="Garamond" w:eastAsia="Garamond" w:hAnsi="Garamond" w:cs="Garamond"/>
+          <w:color w:val="000000" w:themeColor="text1"/>
+          <w:sz w:val="21"/>
+          <w:szCs w:val="21"/>
+          <w:lang w:val="en-CA"/>
+        </w:rPr>
+        <w:t>store sales, directly supporting smarter inventory planning and promotional pricing decisions.</w:t>
+      </w:r>
+    </w:p>
+    <w:p>
+      <w:pPr>
+        <w:numPr>
+          <w:ilvl w:val="0"/>
+          <w:numId w:val="1"/>
+        </w:numPr>
+        <w:tabs>
+          <w:tab w:val="left" w:pos="284"/>
+          <w:tab w:val="left" w:pos="630"/>
+          <w:tab w:val="left" w:pos="900"/>
+        </w:tabs>
+        <w:ind w:left="284" w:hanging="270"/>
+        <w:rPr>
+          <w:rFonts w:ascii="Garamond" w:eastAsia="Garamond" w:hAnsi="Garamond" w:cs="Garamond"/>
+          <w:color w:val="000000" w:themeColor="text1"/>
+          <w:sz w:val="21"/>
+          <w:szCs w:val="21"/>
+          <w:lang w:val="en-CA"/>
+        </w:rPr>
+      </w:pPr>
+      <w:r>
+        <w:rPr>
+          <w:rFonts w:ascii="Garamond" w:eastAsia="Garamond" w:hAnsi="Garamond" w:cs="Garamond"/>
+          <w:color w:val="000000" w:themeColor="text1"/>
+          <w:sz w:val="21"/>
+          <w:szCs w:val="21"/>
+          <w:lang w:val="en-CA"/>
+        </w:rPr>
+        <w:t>Processed 500+ SKUs with lagged demand, rolling averages, discounts, and holiday features, ensuring robust and leakage-free time-series splits.</w:t>
+      </w:r>
+    </w:p>
+    <w:p>
+      <w:pPr>
+        <w:numPr>
+          <w:ilvl w:val="0"/>
+          <w:numId w:val="1"/>
+        </w:numPr>
+        <w:tabs>
+          <w:tab w:val="left" w:pos="284"/>
+          <w:tab w:val="left" w:pos="630"/>
+          <w:tab w:val="left" w:pos="900"/>
+        </w:tabs>
+        <w:ind w:left="284" w:hanging="270"/>
+        <w:rPr>
+          <w:rFonts w:ascii="Garamond" w:eastAsia="Garamond" w:hAnsi="Garamond" w:cs="Garamond"/>
+          <w:color w:val="000000" w:themeColor="text1"/>
+          <w:sz w:val="21"/>
+          <w:szCs w:val="21"/>
+          <w:lang w:val="en-CA"/>
+        </w:rPr>
+      </w:pPr>
+      <w:r>
+        <w:rPr>
+          <w:rFonts w:ascii="Garamond" w:eastAsia="Garamond" w:hAnsi="Garamond" w:cs="Garamond"/>
+          <w:color w:val="000000" w:themeColor="text1"/>
+          <w:sz w:val="21"/>
+          <w:szCs w:val="21"/>
+          <w:lang w:val="en-CA"/>
+        </w:rPr>
+        <w:t xml:space="preserve">Benchmarked naïve, moving average, Random Forest, and </w:t>
+      </w:r>
+      <w:proofErr w:type="spellStart"/>
+      <w:r>
+        <w:rPr>
+          <w:rFonts w:ascii="Garamond" w:eastAsia="Garamond" w:hAnsi="Garamond" w:cs="Garamond"/>
+          <w:color w:val="000000" w:themeColor="text1"/>
+          <w:sz w:val="21"/>
+          <w:szCs w:val="21"/>
+          <w:lang w:val="en-CA"/>
+        </w:rPr>
+        <w:t>LightGBM</w:t>
+      </w:r>
+      <w:proofErr w:type="spellEnd"/>
+      <w:r>
+        <w:rPr>
+          <w:rFonts w:ascii="Garamond" w:eastAsia="Garamond" w:hAnsi="Garamond" w:cs="Garamond"/>
+          <w:color w:val="000000" w:themeColor="text1"/>
+          <w:sz w:val="21"/>
+          <w:szCs w:val="21"/>
+          <w:lang w:val="en-CA"/>
+        </w:rPr>
+        <w:t xml:space="preserve"> models, reducing forecast error by ~20% and identifying highly elastic vs. inelastic SKUs for dynamic pricing strategies.</w:t>
+      </w:r>
+    </w:p>
+    <w:p>
+      <w:pPr>
+        <w:tabs>
+          <w:tab w:val="left" w:pos="284"/>
+          <w:tab w:val="left" w:pos="630"/>
+          <w:tab w:val="left" w:pos="900"/>
+        </w:tabs>
+        <w:ind w:left="284"/>
+        <w:rPr>
+          <w:rFonts w:ascii="Garamond" w:eastAsia="Garamond" w:hAnsi="Garamond" w:cs="Garamond"/>
+          <w:color w:val="000000" w:themeColor="text1"/>
+          <w:sz w:val="21"/>
+          <w:szCs w:val="21"/>
+          <w:lang w:val="en-CA"/>
+        </w:rPr>
+      </w:pPr>
+    </w:p>
+    <w:p>
+      <w:pPr>
+        <w:tabs>
+          <w:tab w:val="left" w:pos="1134"/>
+          <w:tab w:val="right" w:pos="10503"/>
+        </w:tabs>
+        <w:rPr>
+          <w:rFonts w:ascii="Garamond" w:eastAsia="Garamond" w:hAnsi="Garamond" w:cs="Garamond"/>
+          <w:color w:val="000000" w:themeColor="text1"/>
+          <w:sz w:val="22"/>
+          <w:szCs w:val="22"/>
+        </w:rPr>
+      </w:pPr>
+      <w:r>
+        <w:rPr>
+          <w:rFonts w:ascii="Garamond" w:eastAsia="Garamond" w:hAnsi="Garamond" w:cs="Garamond"/>
+          <w:b/>
+          <w:color w:val="000000" w:themeColor="text1"/>
+          <w:sz w:val="21"/>
+          <w:szCs w:val="21"/>
+        </w:rPr>
+        <w:t>C</w:t>
+      </w:r>
+      <w:r>
+        <w:rPr>
+          <w:rFonts w:ascii="Garamond" w:eastAsia="Garamond" w:hAnsi="Garamond" w:cs="Garamond"/>
+          <w:b/>
+          <w:color w:val="000000" w:themeColor="text1"/>
+          <w:sz w:val="21"/>
+          <w:szCs w:val="21"/>
+        </w:rPr>
+        <w:t>LIMATE RISK</w:t>
+      </w:r>
+      <w:r>
+        <w:rPr>
+          <w:rFonts w:ascii="Garamond" w:eastAsia="Garamond" w:hAnsi="Garamond" w:cs="Garamond"/>
+          <w:b/>
+          <w:color w:val="000000" w:themeColor="text1"/>
+          <w:sz w:val="21"/>
+          <w:szCs w:val="21"/>
+        </w:rPr>
+        <w:t xml:space="preserve"> &amp; BUSINESS ANALYSER</w:t>
+      </w:r>
+      <w:r>
+        <w:rPr>
+          <w:rFonts w:ascii="Garamond" w:eastAsia="Garamond" w:hAnsi="Garamond" w:cs="Garamond"/>
+          <w:b/>
+          <w:color w:val="000000" w:themeColor="text1"/>
+          <w:sz w:val="21"/>
+          <w:szCs w:val="21"/>
+        </w:rPr>
+        <w:t>|</w:t>
+      </w:r>
+      <w:r>
+        <w:rPr>
+          <w:rFonts w:ascii="Garamond" w:eastAsia="Garamond" w:hAnsi="Garamond" w:cs="Garamond"/>
+          <w:b/>
+          <w:color w:val="000000" w:themeColor="text1"/>
+          <w:sz w:val="21"/>
+          <w:szCs w:val="21"/>
+        </w:rPr>
+        <w:t xml:space="preserve"> </w:t>
+      </w:r>
+      <w:hyperlink r:id="rId11" w:history="1">
+        <w:proofErr w:type="spellStart"/>
+        <w:r>
+          <w:rPr>
+            <w:rStyle w:val="Hyperlink"/>
+            <w:rFonts w:ascii="Garamond" w:eastAsia="Garamond" w:hAnsi="Garamond" w:cs="Garamond"/>
+            <w:b/>
+            <w:color w:val="auto"/>
+            <w:sz w:val="21"/>
+            <w:szCs w:val="21"/>
+            <w:u w:val="none"/>
+          </w:rPr>
+          <w:t>Githu</w:t>
+        </w:r>
+        <w:r>
+          <w:rPr>
+            <w:rStyle w:val="Hyperlink"/>
+            <w:rFonts w:ascii="Garamond" w:eastAsia="Garamond" w:hAnsi="Garamond" w:cs="Garamond"/>
+            <w:b/>
+            <w:color w:val="auto"/>
+            <w:sz w:val="21"/>
+            <w:szCs w:val="21"/>
+            <w:u w:val="none"/>
+          </w:rPr>
+          <w:t>b</w:t>
+        </w:r>
+        <w:proofErr w:type="spellEnd"/>
+      </w:hyperlink>
+      <w:r>
+        <w:rPr>
+          <w:rFonts w:ascii="Garamond" w:eastAsia="Garamond" w:hAnsi="Garamond" w:cs="Garamond"/>
+          <w:b/>
+          <w:color w:val="000000" w:themeColor="text1"/>
+          <w:sz w:val="21"/>
+          <w:szCs w:val="21"/>
+        </w:rPr>
+        <w:tab/>
+      </w:r>
+      <w:r>
+        <w:rPr>
+          <w:rFonts w:ascii="Garamond" w:eastAsia="Garamond" w:hAnsi="Garamond" w:cs="Garamond"/>
+          <w:color w:val="000000" w:themeColor="text1"/>
+          <w:sz w:val="21"/>
+          <w:szCs w:val="21"/>
+        </w:rPr>
+        <w:t>Aug</w:t>
+      </w:r>
+      <w:r>
+        <w:rPr>
+          <w:rFonts w:ascii="Garamond" w:eastAsia="Garamond" w:hAnsi="Garamond" w:cs="Garamond"/>
+          <w:color w:val="000000" w:themeColor="text1"/>
+          <w:sz w:val="21"/>
+          <w:szCs w:val="21"/>
+        </w:rPr>
+        <w:t xml:space="preserve"> 20</w:t>
+      </w:r>
+      <w:r>
+        <w:rPr>
+          <w:rFonts w:ascii="Garamond" w:eastAsia="Garamond" w:hAnsi="Garamond" w:cs="Garamond"/>
+          <w:color w:val="000000" w:themeColor="text1"/>
+          <w:sz w:val="21"/>
+          <w:szCs w:val="21"/>
+        </w:rPr>
+        <w:t>25</w:t>
+      </w:r>
+    </w:p>
+    <w:p>
+      <w:pPr>
+        <w:numPr>
+          <w:ilvl w:val="0"/>
+          <w:numId w:val="1"/>
+        </w:numPr>
+        <w:tabs>
+          <w:tab w:val="left" w:pos="284"/>
+          <w:tab w:val="left" w:pos="630"/>
+          <w:tab w:val="left" w:pos="900"/>
+        </w:tabs>
+        <w:ind w:left="284" w:hanging="270"/>
+        <w:rPr>
+          <w:rFonts w:ascii="Garamond" w:eastAsia="Garamond" w:hAnsi="Garamond" w:cs="Garamond"/>
+          <w:color w:val="000000" w:themeColor="text1"/>
+          <w:sz w:val="21"/>
+          <w:szCs w:val="21"/>
+          <w:lang w:val="en-CA"/>
+        </w:rPr>
+      </w:pPr>
+      <w:r>
+        <w:rPr>
+          <w:rFonts w:ascii="Garamond" w:eastAsia="Garamond" w:hAnsi="Garamond" w:cs="Garamond"/>
+          <w:color w:val="000000" w:themeColor="text1"/>
+          <w:sz w:val="21"/>
+          <w:szCs w:val="21"/>
+          <w:lang w:val="en-CA"/>
+        </w:rPr>
+        <w:t>Framed climate disruptions (floods, wildfires, hurricanes) as a predictive vulnerability assessment, analyzing 20+ industries across 100+ global regions.</w:t>
+      </w:r>
+    </w:p>
+    <w:p>
+      <w:pPr>
+        <w:numPr>
+          <w:ilvl w:val="0"/>
+          <w:numId w:val="1"/>
+        </w:numPr>
+        <w:tabs>
+          <w:tab w:val="left" w:pos="284"/>
+          <w:tab w:val="left" w:pos="630"/>
+          <w:tab w:val="left" w:pos="900"/>
+        </w:tabs>
+        <w:ind w:left="284" w:hanging="270"/>
+        <w:rPr>
+          <w:rFonts w:ascii="Garamond" w:eastAsia="Garamond" w:hAnsi="Garamond" w:cs="Garamond"/>
+          <w:color w:val="000000" w:themeColor="text1"/>
+          <w:sz w:val="21"/>
+          <w:szCs w:val="21"/>
+          <w:lang w:val="en-CA"/>
+        </w:rPr>
+      </w:pPr>
+      <w:r>
+        <w:rPr>
+          <w:rFonts w:ascii="Garamond" w:eastAsia="Garamond" w:hAnsi="Garamond" w:cs="Garamond"/>
+          <w:color w:val="000000" w:themeColor="text1"/>
+          <w:sz w:val="21"/>
+          <w:szCs w:val="21"/>
+          <w:lang w:val="en-CA"/>
+        </w:rPr>
+        <w:t>Unified 3 datasets NASA climate API, EM-DAT disaster records (25k+ events), and industry metrics while resolving issues in data quality, alignment, and scale.</w:t>
+      </w:r>
+    </w:p>
+    <w:p>
+      <w:pPr>
+        <w:numPr>
+          <w:ilvl w:val="0"/>
+          <w:numId w:val="1"/>
+        </w:numPr>
+        <w:tabs>
+          <w:tab w:val="left" w:pos="284"/>
+          <w:tab w:val="left" w:pos="630"/>
+          <w:tab w:val="left" w:pos="900"/>
+        </w:tabs>
+        <w:ind w:left="284" w:hanging="270"/>
+        <w:rPr>
+          <w:rFonts w:ascii="Garamond" w:eastAsia="Garamond" w:hAnsi="Garamond" w:cs="Garamond"/>
+          <w:color w:val="000000" w:themeColor="text1"/>
+          <w:sz w:val="21"/>
+          <w:szCs w:val="21"/>
+          <w:lang w:val="en-CA"/>
+        </w:rPr>
+      </w:pPr>
+      <w:r>
+        <w:rPr>
+          <w:rFonts w:ascii="Garamond" w:eastAsia="Garamond" w:hAnsi="Garamond" w:cs="Garamond"/>
+          <w:color w:val="000000" w:themeColor="text1"/>
+          <w:sz w:val="21"/>
+          <w:szCs w:val="21"/>
+          <w:lang w:val="en-CA"/>
+        </w:rPr>
+        <w:t>Applied Random Forest models and weighted scoring to estimate potential financial losses, surfacing geospatial “risk hotspots” via an interactive Dash dashboard for risk teams.</w:t>
+      </w:r>
+    </w:p>
+    <w:p>
+      <w:pPr>
+        <w:tabs>
+          <w:tab w:val="left" w:pos="284"/>
+          <w:tab w:val="left" w:pos="630"/>
+          <w:tab w:val="left" w:pos="900"/>
+        </w:tabs>
+        <w:ind w:left="284"/>
+        <w:rPr>
+          <w:rFonts w:ascii="Garamond" w:eastAsia="Garamond" w:hAnsi="Garamond" w:cs="Garamond"/>
+          <w:color w:val="000000" w:themeColor="text1"/>
+          <w:sz w:val="21"/>
+          <w:szCs w:val="21"/>
+          <w:lang w:val="en-CA"/>
+        </w:rPr>
+      </w:pPr>
+    </w:p>
+    <w:p>
+      <w:pPr>
+        <w:tabs>
+          <w:tab w:val="left" w:pos="284"/>
+          <w:tab w:val="left" w:pos="630"/>
+          <w:tab w:val="left" w:pos="900"/>
+        </w:tabs>
+        <w:ind w:left="14"/>
+        <w:rPr>
+          <w:rFonts w:ascii="Garamond" w:eastAsia="Garamond" w:hAnsi="Garamond" w:cs="Garamond"/>
+          <w:color w:val="000000" w:themeColor="text1"/>
+          <w:sz w:val="22"/>
+          <w:szCs w:val="22"/>
+        </w:rPr>
+      </w:pPr>
+      <w:r>
+        <w:rPr>
+          <w:rFonts w:ascii="Garamond" w:eastAsia="Garamond" w:hAnsi="Garamond" w:cs="Garamond"/>
+          <w:b/>
+          <w:color w:val="000000" w:themeColor="text1"/>
+          <w:sz w:val="21"/>
+          <w:szCs w:val="21"/>
+        </w:rPr>
+        <w:t xml:space="preserve">CUSTOMER </w:t>
+      </w:r>
+      <w:r>
+        <w:rPr>
+          <w:rFonts w:ascii="Garamond" w:eastAsia="Garamond" w:hAnsi="Garamond" w:cs="Garamond"/>
+          <w:b/>
+          <w:color w:val="000000" w:themeColor="text1"/>
+          <w:sz w:val="21"/>
+          <w:szCs w:val="21"/>
+        </w:rPr>
+        <w:t>SENTIMENT ANALYSIS</w:t>
+      </w:r>
+      <w:r>
+        <w:rPr>
+          <w:rFonts w:ascii="Garamond" w:eastAsia="Garamond" w:hAnsi="Garamond" w:cs="Garamond"/>
+          <w:b/>
+          <w:color w:val="000000" w:themeColor="text1"/>
+          <w:sz w:val="21"/>
+          <w:szCs w:val="21"/>
+        </w:rPr>
+        <w:t xml:space="preserve"> | </w:t>
+      </w:r>
+      <w:hyperlink r:id="rId12" w:history="1">
+        <w:proofErr w:type="spellStart"/>
+        <w:r>
+          <w:rPr>
+            <w:rStyle w:val="Hyperlink"/>
+            <w:rFonts w:ascii="Garamond" w:eastAsia="Garamond" w:hAnsi="Garamond" w:cs="Garamond"/>
+            <w:b/>
+            <w:color w:val="auto"/>
+            <w:sz w:val="21"/>
+            <w:szCs w:val="21"/>
+            <w:u w:val="none"/>
+          </w:rPr>
+          <w:t>Git</w:t>
+        </w:r>
+        <w:r>
+          <w:rPr>
+            <w:rStyle w:val="Hyperlink"/>
+            <w:rFonts w:ascii="Garamond" w:eastAsia="Garamond" w:hAnsi="Garamond" w:cs="Garamond"/>
+            <w:b/>
+            <w:color w:val="auto"/>
+            <w:sz w:val="21"/>
+            <w:szCs w:val="21"/>
+            <w:u w:val="none"/>
+          </w:rPr>
+          <w:t>h</w:t>
+        </w:r>
+        <w:r>
+          <w:rPr>
+            <w:rStyle w:val="Hyperlink"/>
+            <w:rFonts w:ascii="Garamond" w:eastAsia="Garamond" w:hAnsi="Garamond" w:cs="Garamond"/>
+            <w:b/>
+            <w:color w:val="auto"/>
+            <w:sz w:val="21"/>
+            <w:szCs w:val="21"/>
+            <w:u w:val="none"/>
+          </w:rPr>
+          <w:t>ub</w:t>
+        </w:r>
+        <w:proofErr w:type="spellEnd"/>
       </w:hyperlink>
       <w:r>
         <w:tab/>
@@ -1812,7 +1965,47 @@
           <w:sz w:val="21"/>
           <w:szCs w:val="21"/>
         </w:rPr>
-        <w:t xml:space="preserve">scikit-learn, XGBoost, Random Forest, TensorFlow, PyTorch (RNNs, LSTMs, Transformers), Hugging Face </w:t>
+        <w:t xml:space="preserve">scikit-learn, </w:t>
+      </w:r>
+      <w:proofErr w:type="spellStart"/>
+      <w:r>
+        <w:rPr>
+          <w:rFonts w:ascii="Garamond" w:hAnsi="Garamond"/>
+          <w:color w:val="000000"/>
+          <w:sz w:val="21"/>
+          <w:szCs w:val="21"/>
+        </w:rPr>
+        <w:t>XGBoost</w:t>
+      </w:r>
+      <w:proofErr w:type="spellEnd"/>
+      <w:r>
+        <w:rPr>
+          <w:rFonts w:ascii="Garamond" w:hAnsi="Garamond"/>
+          <w:color w:val="000000"/>
+          <w:sz w:val="21"/>
+          <w:szCs w:val="21"/>
+        </w:rPr>
+        <w:t xml:space="preserve">, Random Forest, TensorFlow, </w:t>
+      </w:r>
+      <w:proofErr w:type="spellStart"/>
+      <w:r>
+        <w:rPr>
+          <w:rFonts w:ascii="Garamond" w:hAnsi="Garamond"/>
+          <w:color w:val="000000"/>
+          <w:sz w:val="21"/>
+          <w:szCs w:val="21"/>
+        </w:rPr>
+        <w:t>PyTorch</w:t>
+      </w:r>
+      <w:proofErr w:type="spellEnd"/>
+      <w:r>
+        <w:rPr>
+          <w:rFonts w:ascii="Garamond" w:hAnsi="Garamond"/>
+          <w:color w:val="000000"/>
+          <w:sz w:val="21"/>
+          <w:szCs w:val="21"/>
+        </w:rPr>
+        <w:t xml:space="preserve"> (RNNs, LSTMs, Transformers), Hugging Face </w:t>
       </w:r>
       <w:r>
         <w:rPr>

</xml_diff>